<commit_message>
Update remote server task
</commit_message>
<xml_diff>
--- a/Lab2.docx
+++ b/Lab2.docx
@@ -69,23 +69,39 @@
           <w:b/>
           <w:sz w:val="28"/>
           <w:szCs w:val="28"/>
-        </w:rPr>
-      </w:pPr>
-      <w:proofErr w:type="spellStart"/>
+          <w:lang w:val="en-US"/>
+        </w:rPr>
+      </w:pPr>
       <w:r>
         <w:rPr>
           <w:b/>
           <w:sz w:val="28"/>
           <w:szCs w:val="28"/>
-        </w:rPr>
-        <w:t>Working</w:t>
+          <w:lang w:val="en-US"/>
+        </w:rPr>
+        <w:t>Working with remote servers</w:t>
+      </w:r>
+    </w:p>
+    <w:p>
+      <w:pPr>
+        <w:rPr>
+          <w:b/>
+          <w:i/>
+        </w:rPr>
+      </w:pPr>
+      <w:proofErr w:type="spellStart"/>
+      <w:r>
+        <w:rPr>
+          <w:b/>
+          <w:i/>
+        </w:rPr>
+        <w:t>git</w:t>
       </w:r>
       <w:proofErr w:type="spellEnd"/>
       <w:r>
         <w:rPr>
           <w:b/>
-          <w:sz w:val="28"/>
-          <w:szCs w:val="28"/>
+          <w:i/>
         </w:rPr>
         <w:t xml:space="preserve"> </w:t>
       </w:r>
@@ -93,17 +109,15 @@
       <w:r>
         <w:rPr>
           <w:b/>
-          <w:sz w:val="28"/>
-          <w:szCs w:val="28"/>
-        </w:rPr>
-        <w:t>with</w:t>
+          <w:i/>
+        </w:rPr>
+        <w:t>branch</w:t>
       </w:r>
       <w:proofErr w:type="spellEnd"/>
       <w:r>
         <w:rPr>
           <w:b/>
-          <w:sz w:val="28"/>
-          <w:szCs w:val="28"/>
+          <w:i/>
         </w:rPr>
         <w:t xml:space="preserve"> </w:t>
       </w:r>
@@ -111,28 +125,25 @@
       <w:r>
         <w:rPr>
           <w:b/>
-          <w:sz w:val="28"/>
-          <w:szCs w:val="28"/>
-        </w:rPr>
-        <w:t>remote</w:t>
+          <w:i/>
+        </w:rPr>
+        <w:t>name</w:t>
       </w:r>
       <w:proofErr w:type="spellEnd"/>
       <w:r>
         <w:rPr>
           <w:b/>
-          <w:sz w:val="28"/>
-          <w:szCs w:val="28"/>
-        </w:rPr>
-        <w:t xml:space="preserve"> </w:t>
+          <w:i/>
+        </w:rPr>
+        <w:t xml:space="preserve">: </w:t>
       </w:r>
       <w:proofErr w:type="spellStart"/>
       <w:r>
         <w:rPr>
           <w:b/>
-          <w:sz w:val="28"/>
-          <w:szCs w:val="28"/>
-        </w:rPr>
-        <w:t>servers</w:t>
+          <w:i/>
+        </w:rPr>
+        <w:t>jbrowser</w:t>
       </w:r>
       <w:proofErr w:type="spellEnd"/>
     </w:p>
@@ -140,66 +151,20 @@
       <w:pPr>
         <w:rPr>
           <w:b/>
-          <w:i/>
-        </w:rPr>
-      </w:pPr>
-      <w:proofErr w:type="spellStart"/>
-      <w:r>
-        <w:rPr>
-          <w:b/>
-          <w:i/>
-        </w:rPr>
-        <w:t>git</w:t>
-      </w:r>
-      <w:proofErr w:type="spellEnd"/>
-      <w:r>
-        <w:rPr>
-          <w:b/>
-          <w:i/>
-        </w:rPr>
-        <w:t xml:space="preserve"> </w:t>
-      </w:r>
-      <w:proofErr w:type="spellStart"/>
-      <w:r>
-        <w:rPr>
-          <w:b/>
-          <w:i/>
-        </w:rPr>
-        <w:t>branch</w:t>
-      </w:r>
-      <w:proofErr w:type="spellEnd"/>
-      <w:r>
-        <w:rPr>
-          <w:b/>
-          <w:i/>
-        </w:rPr>
-        <w:t xml:space="preserve"> </w:t>
-      </w:r>
-      <w:proofErr w:type="spellStart"/>
-      <w:r>
-        <w:rPr>
-          <w:b/>
-          <w:i/>
-        </w:rPr>
-        <w:t>name</w:t>
-      </w:r>
-      <w:proofErr w:type="spellEnd"/>
-      <w:r>
-        <w:rPr>
-          <w:b/>
-          <w:i/>
-        </w:rPr>
-        <w:t xml:space="preserve">: </w:t>
-      </w:r>
-      <w:proofErr w:type="spellStart"/>
-      <w:r>
-        <w:rPr>
-          <w:b/>
-          <w:i/>
-        </w:rPr>
-        <w:t>jbrowser</w:t>
-      </w:r>
-      <w:proofErr w:type="spellEnd"/>
+          <w:sz w:val="48"/>
+          <w:szCs w:val="48"/>
+          <w:lang w:val="en-US"/>
+        </w:rPr>
+      </w:pPr>
+      <w:r>
+        <w:rPr>
+          <w:b/>
+          <w:sz w:val="48"/>
+          <w:szCs w:val="48"/>
+          <w:lang w:val="en-US"/>
+        </w:rPr>
+        <w:t>Questions</w:t>
+      </w:r>
     </w:p>
     <w:p>
       <w:pPr>
@@ -525,19 +490,7 @@
         <w:rPr>
           <w:lang w:val="en-US"/>
         </w:rPr>
-        <w:t xml:space="preserve"> and HTTP are protocols to communicate between client and server.</w:t>
-      </w:r>
-      <w:r>
-        <w:rPr>
-          <w:lang w:val="en-US"/>
-        </w:rPr>
-        <w:t xml:space="preserve"> </w:t>
-      </w:r>
-      <w:r>
-        <w:rPr>
-          <w:lang w:val="en-US"/>
-        </w:rPr>
-        <w:t>Following are the basic difference betwe</w:t>
+        <w:t xml:space="preserve"> and HTTP are protocols to communicate between client and server. Following are the basic difference betwe</w:t>
       </w:r>
       <w:r>
         <w:rPr>
@@ -607,13 +560,7 @@
         <w:rPr>
           <w:lang w:val="en-US"/>
         </w:rPr>
-        <w:t>but</w:t>
-      </w:r>
-      <w:r>
-        <w:rPr>
-          <w:lang w:val="en-US"/>
-        </w:rPr>
-        <w:t xml:space="preserve"> the second one is safer)</w:t>
+        <w:t>but the second one is safer)</w:t>
       </w:r>
       <w:r>
         <w:rPr>
@@ -689,8 +636,6 @@
         </w:rPr>
         <w:t xml:space="preserve"> 25</w:t>
       </w:r>
-      <w:bookmarkStart w:id="0" w:name="_GoBack"/>
-      <w:bookmarkEnd w:id="0"/>
     </w:p>
     <w:p>
       <w:pPr>
@@ -728,6 +673,7 @@
         <w:rPr>
           <w:lang w:val="en-US"/>
         </w:rPr>
+        <w:lastRenderedPageBreak/>
         <w:t>FTP - 20, 21</w:t>
       </w:r>
     </w:p>
@@ -766,7 +712,6 @@
         <w:rPr>
           <w:lang w:val="en-US"/>
         </w:rPr>
-        <w:lastRenderedPageBreak/>
         <w:t>SSH - 22</w:t>
       </w:r>
     </w:p>
@@ -912,14 +857,7 @@
           <w:b/>
           <w:lang w:val="en-US"/>
         </w:rPr>
-        <w:t xml:space="preserve">. </w:t>
-      </w:r>
-      <w:r>
-        <w:rPr>
-          <w:b/>
-          <w:lang w:val="en-US"/>
-        </w:rPr>
-        <w:t>Public IP address</w:t>
+        <w:t>. Public IP address</w:t>
       </w:r>
     </w:p>
     <w:p>
@@ -1381,6 +1319,7 @@
           <w:b/>
           <w:lang w:val="en-US"/>
         </w:rPr>
+        <w:lastRenderedPageBreak/>
         <w:t>List several alternative web servers.</w:t>
       </w:r>
     </w:p>
@@ -1390,7 +1329,10 @@
         <w:jc w:val="center"/>
       </w:pPr>
       <w:r>
-        <w:lastRenderedPageBreak/>
+        <w:rPr>
+          <w:noProof/>
+          <w:lang w:eastAsia="ru-RU"/>
+        </w:rPr>
         <w:drawing>
           <wp:inline distT="0" distB="0" distL="0" distR="0" wp14:anchorId="6E50517D" wp14:editId="5726F1E5">
             <wp:extent cx="5940425" cy="2920365"/>
@@ -1766,8 +1708,10 @@
       </w:pPr>
       <w:r>
         <w:rPr>
-          <w:lang w:val="en-US"/>
-        </w:rPr>
+          <w:noProof/>
+          <w:lang w:eastAsia="ru-RU"/>
+        </w:rPr>
+        <w:lastRenderedPageBreak/>
         <w:drawing>
           <wp:inline distT="0" distB="0" distL="0" distR="0" wp14:anchorId="5B50E807" wp14:editId="0B38C6FC">
             <wp:extent cx="4264025" cy="665470"/>
@@ -1805,9 +1749,1513 @@
         </w:drawing>
       </w:r>
     </w:p>
+    <w:p>
+      <w:pPr>
+        <w:rPr>
+          <w:lang w:val="en-US"/>
+        </w:rPr>
+      </w:pPr>
+    </w:p>
+    <w:p>
+      <w:pPr>
+        <w:rPr>
+          <w:lang w:val="en-US"/>
+        </w:rPr>
+      </w:pPr>
+    </w:p>
+    <w:p>
+      <w:pPr>
+        <w:rPr>
+          <w:lang w:val="en-US"/>
+        </w:rPr>
+      </w:pPr>
+    </w:p>
+    <w:p>
+      <w:pPr>
+        <w:rPr>
+          <w:lang w:val="en-US"/>
+        </w:rPr>
+      </w:pPr>
+    </w:p>
+    <w:p>
+      <w:pPr>
+        <w:rPr>
+          <w:lang w:val="en-US"/>
+        </w:rPr>
+      </w:pPr>
+    </w:p>
+    <w:p>
+      <w:pPr>
+        <w:rPr>
+          <w:lang w:val="en-US"/>
+        </w:rPr>
+      </w:pPr>
+    </w:p>
+    <w:p>
+      <w:pPr>
+        <w:rPr>
+          <w:lang w:val="en-US"/>
+        </w:rPr>
+      </w:pPr>
+    </w:p>
+    <w:p>
+      <w:pPr>
+        <w:rPr>
+          <w:lang w:val="en-US"/>
+        </w:rPr>
+      </w:pPr>
+    </w:p>
+    <w:p>
+      <w:pPr>
+        <w:rPr>
+          <w:lang w:val="en-US"/>
+        </w:rPr>
+      </w:pPr>
+    </w:p>
+    <w:p>
+      <w:pPr>
+        <w:rPr>
+          <w:lang w:val="en-US"/>
+        </w:rPr>
+      </w:pPr>
+    </w:p>
+    <w:p>
+      <w:pPr>
+        <w:rPr>
+          <w:lang w:val="en-US"/>
+        </w:rPr>
+      </w:pPr>
+    </w:p>
+    <w:p>
+      <w:pPr>
+        <w:rPr>
+          <w:lang w:val="en-US"/>
+        </w:rPr>
+      </w:pPr>
+    </w:p>
+    <w:p>
+      <w:pPr>
+        <w:rPr>
+          <w:lang w:val="en-US"/>
+        </w:rPr>
+      </w:pPr>
+    </w:p>
+    <w:p>
+      <w:pPr>
+        <w:rPr>
+          <w:lang w:val="en-US"/>
+        </w:rPr>
+      </w:pPr>
+    </w:p>
+    <w:p>
+      <w:pPr>
+        <w:rPr>
+          <w:lang w:val="en-US"/>
+        </w:rPr>
+      </w:pPr>
+    </w:p>
+    <w:p>
+      <w:pPr>
+        <w:rPr>
+          <w:lang w:val="en-US"/>
+        </w:rPr>
+      </w:pPr>
+    </w:p>
+    <w:p>
+      <w:pPr>
+        <w:rPr>
+          <w:lang w:val="en-US"/>
+        </w:rPr>
+      </w:pPr>
+    </w:p>
+    <w:p>
+      <w:pPr>
+        <w:rPr>
+          <w:lang w:val="en-US"/>
+        </w:rPr>
+      </w:pPr>
+    </w:p>
+    <w:p>
+      <w:pPr>
+        <w:rPr>
+          <w:lang w:val="en-US"/>
+        </w:rPr>
+      </w:pPr>
+    </w:p>
+    <w:p>
+      <w:pPr>
+        <w:rPr>
+          <w:lang w:val="en-US"/>
+        </w:rPr>
+      </w:pPr>
+    </w:p>
+    <w:p>
+      <w:pPr>
+        <w:rPr>
+          <w:lang w:val="en-US"/>
+        </w:rPr>
+      </w:pPr>
+    </w:p>
+    <w:p>
+      <w:pPr>
+        <w:rPr>
+          <w:lang w:val="en-US"/>
+        </w:rPr>
+      </w:pPr>
+    </w:p>
+    <w:p>
+      <w:pPr>
+        <w:rPr>
+          <w:lang w:val="en-US"/>
+        </w:rPr>
+      </w:pPr>
+    </w:p>
+    <w:p>
+      <w:pPr>
+        <w:rPr>
+          <w:lang w:val="en-US"/>
+        </w:rPr>
+      </w:pPr>
+    </w:p>
+    <w:p>
+      <w:pPr>
+        <w:rPr>
+          <w:lang w:val="en-US"/>
+        </w:rPr>
+      </w:pPr>
+    </w:p>
+    <w:p>
+      <w:pPr>
+        <w:rPr>
+          <w:lang w:val="en-US"/>
+        </w:rPr>
+      </w:pPr>
+    </w:p>
+    <w:p>
+      <w:pPr>
+        <w:rPr>
+          <w:lang w:val="en-US"/>
+        </w:rPr>
+      </w:pPr>
+    </w:p>
+    <w:p>
+      <w:pPr>
+        <w:rPr>
+          <w:lang w:val="en-US"/>
+        </w:rPr>
+      </w:pPr>
+    </w:p>
+    <w:p>
+      <w:pPr>
+        <w:rPr>
+          <w:lang w:val="en-US"/>
+        </w:rPr>
+        <w:sectPr>
+          <w:pgSz w:w="11906" w:h="16838"/>
+          <w:pgMar w:top="1134" w:right="850" w:bottom="1134" w:left="1701" w:header="708" w:footer="708" w:gutter="0"/>
+          <w:cols w:space="708"/>
+          <w:docGrid w:linePitch="360"/>
+        </w:sectPr>
+      </w:pPr>
+    </w:p>
+    <w:p>
+      <w:pPr>
+        <w:rPr>
+          <w:b/>
+          <w:sz w:val="48"/>
+          <w:szCs w:val="48"/>
+          <w:lang w:val="en-US"/>
+        </w:rPr>
+      </w:pPr>
+      <w:r>
+        <w:rPr>
+          <w:b/>
+          <w:sz w:val="48"/>
+          <w:szCs w:val="48"/>
+          <w:lang w:val="en-US"/>
+        </w:rPr>
+        <w:lastRenderedPageBreak/>
+        <w:t>Work</w:t>
+      </w:r>
+    </w:p>
+    <w:p>
+      <w:pPr>
+        <w:rPr>
+          <w:b/>
+        </w:rPr>
+      </w:pPr>
+      <w:proofErr w:type="spellStart"/>
+      <w:r>
+        <w:rPr>
+          <w:b/>
+          <w:bCs/>
+        </w:rPr>
+        <w:t>Remote</w:t>
+      </w:r>
+      <w:proofErr w:type="spellEnd"/>
+      <w:r>
+        <w:rPr>
+          <w:b/>
+          <w:bCs/>
+        </w:rPr>
+        <w:t xml:space="preserve"> </w:t>
+      </w:r>
+      <w:proofErr w:type="spellStart"/>
+      <w:r>
+        <w:rPr>
+          <w:b/>
+          <w:bCs/>
+        </w:rPr>
+        <w:t>Server</w:t>
+      </w:r>
+      <w:proofErr w:type="spellEnd"/>
+      <w:r>
+        <w:rPr>
+          <w:b/>
+        </w:rPr>
+        <w:t>:</w:t>
+      </w:r>
+    </w:p>
+    <w:p>
+      <w:pPr>
+        <w:numPr>
+          <w:ilvl w:val="0"/>
+          <w:numId w:val="3"/>
+        </w:numPr>
+        <w:rPr>
+          <w:b/>
+          <w:lang w:val="en-US"/>
+        </w:rPr>
+      </w:pPr>
+      <w:r>
+        <w:rPr>
+          <w:b/>
+          <w:lang w:val="en-US"/>
+        </w:rPr>
+        <w:t xml:space="preserve">[2] Create a new virtual machine in the </w:t>
+      </w:r>
+      <w:proofErr w:type="spellStart"/>
+      <w:r>
+        <w:rPr>
+          <w:b/>
+          <w:lang w:val="en-US"/>
+        </w:rPr>
+        <w:t>Yandex</w:t>
+      </w:r>
+      <w:proofErr w:type="spellEnd"/>
+      <w:r>
+        <w:rPr>
+          <w:b/>
+          <w:lang w:val="en-US"/>
+        </w:rPr>
+        <w:t>/Mail/</w:t>
+      </w:r>
+      <w:proofErr w:type="spellStart"/>
+      <w:r>
+        <w:rPr>
+          <w:b/>
+          <w:lang w:val="en-US"/>
+        </w:rPr>
+        <w:t>etc</w:t>
+      </w:r>
+      <w:proofErr w:type="spellEnd"/>
+      <w:r>
+        <w:rPr>
+          <w:b/>
+          <w:lang w:val="en-US"/>
+        </w:rPr>
+        <w:t xml:space="preserve"> cloud (order at least 10GB of free disk space). Generate SSH key pair and use it to connect to your server.</w:t>
+      </w:r>
+    </w:p>
+    <w:p>
+      <w:pPr>
+        <w:rPr>
+          <w:lang w:val="en-US"/>
+        </w:rPr>
+      </w:pPr>
+      <w:r>
+        <w:rPr>
+          <w:lang w:val="en-US"/>
+        </w:rPr>
+        <w:t>Generate SSH key using command below:</w:t>
+      </w:r>
+    </w:p>
+    <w:p>
+      <w:pPr>
+        <w:ind w:left="1416" w:hanging="1416"/>
+        <w:rPr>
+          <w:rFonts w:ascii="Arial" w:hAnsi="Arial" w:cs="Arial"/>
+          <w:i/>
+          <w:color w:val="092433"/>
+          <w:u w:val="single"/>
+          <w:shd w:val="clear" w:color="auto" w:fill="F5F7F8"/>
+        </w:rPr>
+      </w:pPr>
+      <w:proofErr w:type="spellStart"/>
+      <w:r>
+        <w:rPr>
+          <w:rFonts w:ascii="Arial" w:hAnsi="Arial" w:cs="Arial"/>
+          <w:i/>
+          <w:color w:val="092433"/>
+          <w:u w:val="single"/>
+          <w:shd w:val="clear" w:color="auto" w:fill="F5F7F8"/>
+        </w:rPr>
+        <w:t>ssh-keygen</w:t>
+      </w:r>
+      <w:proofErr w:type="spellEnd"/>
+      <w:r>
+        <w:rPr>
+          <w:rFonts w:ascii="Arial" w:hAnsi="Arial" w:cs="Arial"/>
+          <w:i/>
+          <w:color w:val="092433"/>
+          <w:u w:val="single"/>
+          <w:shd w:val="clear" w:color="auto" w:fill="F5F7F8"/>
+        </w:rPr>
+        <w:t xml:space="preserve"> -t </w:t>
+      </w:r>
+      <w:proofErr w:type="spellStart"/>
+      <w:r>
+        <w:rPr>
+          <w:rFonts w:ascii="Arial" w:hAnsi="Arial" w:cs="Arial"/>
+          <w:i/>
+          <w:color w:val="092433"/>
+          <w:u w:val="single"/>
+          <w:shd w:val="clear" w:color="auto" w:fill="F5F7F8"/>
+        </w:rPr>
+        <w:t>rsa</w:t>
+      </w:r>
+      <w:proofErr w:type="spellEnd"/>
+    </w:p>
+    <w:p>
+      <w:pPr>
+        <w:ind w:left="1416" w:hanging="1416"/>
+        <w:rPr>
+          <w:lang w:val="en-US"/>
+        </w:rPr>
+      </w:pPr>
+      <w:proofErr w:type="gramStart"/>
+      <w:r>
+        <w:rPr>
+          <w:lang w:val="en-US"/>
+        </w:rPr>
+        <w:t>And</w:t>
+      </w:r>
+      <w:proofErr w:type="gramEnd"/>
+      <w:r>
+        <w:rPr>
+          <w:lang w:val="en-US"/>
+        </w:rPr>
+        <w:t xml:space="preserve"> show the key and connect to the server using </w:t>
+      </w:r>
+      <w:proofErr w:type="spellStart"/>
+      <w:r>
+        <w:rPr>
+          <w:lang w:val="en-US"/>
+        </w:rPr>
+        <w:t>ssh</w:t>
+      </w:r>
+      <w:proofErr w:type="spellEnd"/>
+      <w:r>
+        <w:rPr>
+          <w:lang w:val="en-US"/>
+        </w:rPr>
+        <w:t>:</w:t>
+      </w:r>
+    </w:p>
+    <w:p>
+      <w:pPr>
+        <w:ind w:left="1416" w:hanging="1416"/>
+        <w:rPr>
+          <w:lang w:val="en-US"/>
+        </w:rPr>
+      </w:pPr>
+      <w:r>
+        <w:rPr>
+          <w:lang w:val="en-US"/>
+        </w:rPr>
+        <w:pict>
+          <v:shapetype id="_x0000_t75" coordsize="21600,21600" o:spt="75" o:preferrelative="t" path="m@4@5l@4@11@9@11@9@5xe" filled="f" stroked="f">
+            <v:stroke joinstyle="miter"/>
+            <v:formulas>
+              <v:f eqn="if lineDrawn pixelLineWidth 0"/>
+              <v:f eqn="sum @0 1 0"/>
+              <v:f eqn="sum 0 0 @1"/>
+              <v:f eqn="prod @2 1 2"/>
+              <v:f eqn="prod @3 21600 pixelWidth"/>
+              <v:f eqn="prod @3 21600 pixelHeight"/>
+              <v:f eqn="sum @0 0 1"/>
+              <v:f eqn="prod @6 1 2"/>
+              <v:f eqn="prod @7 21600 pixelWidth"/>
+              <v:f eqn="sum @8 21600 0"/>
+              <v:f eqn="prod @7 21600 pixelHeight"/>
+              <v:f eqn="sum @10 21600 0"/>
+            </v:formulas>
+            <v:path o:extrusionok="f" gradientshapeok="t" o:connecttype="rect"/>
+            <o:lock v:ext="edit" aspectratio="t"/>
+          </v:shapetype>
+          <v:shape id="_x0000_i1025" type="#_x0000_t75" style="width:418pt;height:286.65pt">
+            <v:imagedata r:id="rId7" o:title="1"/>
+          </v:shape>
+        </w:pict>
+      </w:r>
+    </w:p>
+    <w:p>
+      <w:pPr>
+        <w:rPr>
+          <w:lang w:val="en-US"/>
+        </w:rPr>
+      </w:pPr>
+      <w:r>
+        <w:rPr>
+          <w:lang w:val="en-US"/>
+        </w:rPr>
+        <w:lastRenderedPageBreak/>
+        <w:t xml:space="preserve">Before </w:t>
+      </w:r>
+      <w:proofErr w:type="gramStart"/>
+      <w:r>
+        <w:rPr>
+          <w:lang w:val="en-US"/>
+        </w:rPr>
+        <w:t>login</w:t>
+      </w:r>
+      <w:proofErr w:type="gramEnd"/>
+      <w:r>
+        <w:rPr>
+          <w:lang w:val="en-US"/>
+        </w:rPr>
+        <w:t xml:space="preserve"> we created a VM in </w:t>
+      </w:r>
+      <w:proofErr w:type="spellStart"/>
+      <w:r>
+        <w:rPr>
+          <w:lang w:val="en-US"/>
+        </w:rPr>
+        <w:t>Yandex.Cloud</w:t>
+      </w:r>
+      <w:proofErr w:type="spellEnd"/>
+      <w:r>
+        <w:rPr>
+          <w:lang w:val="en-US"/>
+        </w:rPr>
+        <w:t>:</w:t>
+      </w:r>
+    </w:p>
+    <w:p>
+      <w:pPr>
+        <w:rPr>
+          <w:lang w:val="en-US"/>
+        </w:rPr>
+      </w:pPr>
+      <w:r>
+        <w:rPr>
+          <w:lang w:val="en-US"/>
+        </w:rPr>
+        <w:drawing>
+          <wp:inline distT="0" distB="0" distL="0" distR="0" wp14:anchorId="3BC1D2B8" wp14:editId="79294847">
+            <wp:extent cx="9251950" cy="1457960"/>
+            <wp:effectExtent l="0" t="0" r="6350" b="8890"/>
+            <wp:docPr id="3" name="Рисунок 3"/>
+            <wp:cNvGraphicFramePr>
+              <a:graphicFrameLocks xmlns:a="http://schemas.openxmlformats.org/drawingml/2006/main" noChangeAspect="1"/>
+            </wp:cNvGraphicFramePr>
+            <a:graphic xmlns:a="http://schemas.openxmlformats.org/drawingml/2006/main">
+              <a:graphicData uri="http://schemas.openxmlformats.org/drawingml/2006/picture">
+                <pic:pic xmlns:pic="http://schemas.openxmlformats.org/drawingml/2006/picture">
+                  <pic:nvPicPr>
+                    <pic:cNvPr id="1" name=""/>
+                    <pic:cNvPicPr/>
+                  </pic:nvPicPr>
+                  <pic:blipFill>
+                    <a:blip r:embed="rId8"/>
+                    <a:stretch>
+                      <a:fillRect/>
+                    </a:stretch>
+                  </pic:blipFill>
+                  <pic:spPr>
+                    <a:xfrm>
+                      <a:off x="0" y="0"/>
+                      <a:ext cx="9251950" cy="1457960"/>
+                    </a:xfrm>
+                    <a:prstGeom prst="rect">
+                      <a:avLst/>
+                    </a:prstGeom>
+                  </pic:spPr>
+                </pic:pic>
+              </a:graphicData>
+            </a:graphic>
+          </wp:inline>
+        </w:drawing>
+      </w:r>
+    </w:p>
+    <w:p>
+      <w:pPr>
+        <w:numPr>
+          <w:ilvl w:val="0"/>
+          <w:numId w:val="3"/>
+        </w:numPr>
+        <w:rPr>
+          <w:b/>
+          <w:lang w:val="en-US"/>
+        </w:rPr>
+      </w:pPr>
+      <w:r>
+        <w:rPr>
+          <w:b/>
+          <w:lang w:val="en-US"/>
+        </w:rPr>
+        <w:t>[1] Download the latest human genome assembly (GRCh38) from the Ensemble FTP server (</w:t>
+      </w:r>
+      <w:proofErr w:type="spellStart"/>
+      <w:r>
+        <w:rPr>
+          <w:b/>
+        </w:rPr>
+        <w:fldChar w:fldCharType="begin"/>
+      </w:r>
+      <w:r>
+        <w:rPr>
+          <w:b/>
+          <w:lang w:val="en-US"/>
+        </w:rPr>
+        <w:instrText xml:space="preserve"> HYPERLINK "https://ftp.ensembl.org/pub/release-108/fasta/homo_sapiens/dna/Homo_sapiens.GRCh38.dna.primary_assembly.fa.gz" \t "_blank" </w:instrText>
+      </w:r>
+      <w:r>
+        <w:rPr>
+          <w:b/>
+        </w:rPr>
+        <w:fldChar w:fldCharType="separate"/>
+      </w:r>
+      <w:r>
+        <w:rPr>
+          <w:rStyle w:val="a4"/>
+          <w:b/>
+          <w:lang w:val="en-US"/>
+        </w:rPr>
+        <w:t>fasta</w:t>
+      </w:r>
+      <w:proofErr w:type="spellEnd"/>
+      <w:r>
+        <w:rPr>
+          <w:b/>
+          <w:lang w:val="en-US"/>
+        </w:rPr>
+        <w:fldChar w:fldCharType="end"/>
+      </w:r>
+      <w:r>
+        <w:rPr>
+          <w:b/>
+          <w:lang w:val="en-US"/>
+        </w:rPr>
+        <w:t>, </w:t>
+      </w:r>
+      <w:hyperlink r:id="rId9" w:tgtFrame="_blank" w:history="1">
+        <w:r>
+          <w:rPr>
+            <w:rStyle w:val="a4"/>
+            <w:b/>
+            <w:lang w:val="en-US"/>
+          </w:rPr>
+          <w:t>GFF3</w:t>
+        </w:r>
+      </w:hyperlink>
+      <w:r>
+        <w:rPr>
+          <w:b/>
+          <w:lang w:val="en-US"/>
+        </w:rPr>
+        <w:t xml:space="preserve">). Index the </w:t>
+      </w:r>
+      <w:proofErr w:type="spellStart"/>
+      <w:r>
+        <w:rPr>
+          <w:b/>
+          <w:lang w:val="en-US"/>
+        </w:rPr>
+        <w:t>fasta</w:t>
+      </w:r>
+      <w:proofErr w:type="spellEnd"/>
+      <w:r>
+        <w:rPr>
+          <w:b/>
+          <w:lang w:val="en-US"/>
+        </w:rPr>
+        <w:t xml:space="preserve"> using </w:t>
+      </w:r>
+      <w:proofErr w:type="spellStart"/>
+      <w:r>
+        <w:rPr>
+          <w:b/>
+          <w:lang w:val="en-US"/>
+        </w:rPr>
+        <w:t>samtools</w:t>
+      </w:r>
+      <w:proofErr w:type="spellEnd"/>
+      <w:r>
+        <w:rPr>
+          <w:b/>
+          <w:lang w:val="en-US"/>
+        </w:rPr>
+        <w:t xml:space="preserve"> (</w:t>
+      </w:r>
+      <w:proofErr w:type="spellStart"/>
+      <w:r>
+        <w:rPr>
+          <w:b/>
+          <w:lang w:val="en-US"/>
+        </w:rPr>
+        <w:t>samtools</w:t>
+      </w:r>
+      <w:proofErr w:type="spellEnd"/>
+      <w:r>
+        <w:rPr>
+          <w:b/>
+          <w:lang w:val="en-US"/>
+        </w:rPr>
+        <w:t xml:space="preserve"> </w:t>
+      </w:r>
+      <w:proofErr w:type="spellStart"/>
+      <w:r>
+        <w:rPr>
+          <w:b/>
+          <w:lang w:val="en-US"/>
+        </w:rPr>
+        <w:t>faidx</w:t>
+      </w:r>
+      <w:proofErr w:type="spellEnd"/>
+      <w:r>
+        <w:rPr>
+          <w:b/>
+          <w:lang w:val="en-US"/>
+        </w:rPr>
+        <w:t xml:space="preserve">) and GFF3 using </w:t>
+      </w:r>
+      <w:proofErr w:type="spellStart"/>
+      <w:r>
+        <w:rPr>
+          <w:b/>
+          <w:lang w:val="en-US"/>
+        </w:rPr>
+        <w:t>tabix</w:t>
+      </w:r>
+      <w:proofErr w:type="spellEnd"/>
+      <w:r>
+        <w:rPr>
+          <w:b/>
+          <w:lang w:val="en-US"/>
+        </w:rPr>
+        <w:t>.</w:t>
+      </w:r>
+    </w:p>
+    <w:p>
+      <w:pPr>
+        <w:rPr>
+          <w:lang w:val="en-US"/>
+        </w:rPr>
+      </w:pPr>
+      <w:r>
+        <w:rPr>
+          <w:lang w:val="en-US"/>
+        </w:rPr>
+        <w:t xml:space="preserve">I used </w:t>
+      </w:r>
+      <w:proofErr w:type="spellStart"/>
+      <w:r>
+        <w:rPr>
+          <w:lang w:val="en-US"/>
+        </w:rPr>
+        <w:t>wget</w:t>
+      </w:r>
+      <w:proofErr w:type="spellEnd"/>
+      <w:r>
+        <w:rPr>
+          <w:lang w:val="en-US"/>
+        </w:rPr>
+        <w:t xml:space="preserve"> for </w:t>
+      </w:r>
+      <w:proofErr w:type="gramStart"/>
+      <w:r>
+        <w:rPr>
+          <w:lang w:val="en-US"/>
+        </w:rPr>
+        <w:t>downloading,</w:t>
+      </w:r>
+      <w:proofErr w:type="gramEnd"/>
+      <w:r>
+        <w:rPr>
+          <w:lang w:val="en-US"/>
+        </w:rPr>
+        <w:t xml:space="preserve"> one of the examples is below</w:t>
+      </w:r>
+      <w:r>
+        <w:rPr>
+          <w:lang w:val="en-US"/>
+        </w:rPr>
+        <w:t>:</w:t>
+      </w:r>
+    </w:p>
+    <w:p>
+      <w:pPr>
+        <w:rPr>
+          <w:b/>
+          <w:lang w:val="en-US"/>
+        </w:rPr>
+      </w:pPr>
+      <w:r>
+        <w:rPr>
+          <w:b/>
+          <w:lang w:val="en-US"/>
+        </w:rPr>
+        <w:pict>
+          <v:shape id="_x0000_i1026" type="#_x0000_t75" style="width:728pt;height:124.65pt">
+            <v:imagedata r:id="rId10" o:title="2"/>
+          </v:shape>
+        </w:pict>
+      </w:r>
+    </w:p>
+    <w:p>
+      <w:pPr>
+        <w:rPr>
+          <w:i/>
+          <w:lang w:val="en-US"/>
+        </w:rPr>
+      </w:pPr>
+      <w:r>
+        <w:rPr>
+          <w:lang w:val="en-US"/>
+        </w:rPr>
+        <w:t xml:space="preserve">I have already installed </w:t>
+      </w:r>
+      <w:proofErr w:type="spellStart"/>
+      <w:r>
+        <w:rPr>
+          <w:lang w:val="en-US"/>
+        </w:rPr>
+        <w:t>tabix</w:t>
+      </w:r>
+      <w:proofErr w:type="spellEnd"/>
+      <w:r>
+        <w:rPr>
+          <w:lang w:val="en-US"/>
+        </w:rPr>
+        <w:t xml:space="preserve"> for this moment. I used the command </w:t>
+      </w:r>
+      <w:proofErr w:type="spellStart"/>
+      <w:r>
+        <w:rPr>
+          <w:i/>
+          <w:u w:val="single"/>
+          <w:lang w:val="en-US"/>
+        </w:rPr>
+        <w:t>sudo</w:t>
+      </w:r>
+      <w:proofErr w:type="spellEnd"/>
+      <w:r>
+        <w:rPr>
+          <w:i/>
+          <w:u w:val="single"/>
+          <w:lang w:val="en-US"/>
+        </w:rPr>
+        <w:t xml:space="preserve"> apt-get install -y </w:t>
+      </w:r>
+      <w:proofErr w:type="spellStart"/>
+      <w:r>
+        <w:rPr>
+          <w:i/>
+          <w:u w:val="single"/>
+          <w:lang w:val="en-US"/>
+        </w:rPr>
+        <w:t>tabix</w:t>
+      </w:r>
+      <w:proofErr w:type="spellEnd"/>
+    </w:p>
+    <w:p>
+      <w:pPr>
+        <w:rPr>
+          <w:lang w:val="en-US"/>
+        </w:rPr>
+      </w:pPr>
+      <w:r>
+        <w:rPr>
+          <w:lang w:val="en-US"/>
+        </w:rPr>
+        <w:t>Rename files:</w:t>
+      </w:r>
+    </w:p>
+    <w:p>
+      <w:pPr>
+        <w:rPr>
+          <w:i/>
+          <w:u w:val="single"/>
+          <w:lang w:val="en-US"/>
+        </w:rPr>
+      </w:pPr>
+      <w:proofErr w:type="gramStart"/>
+      <w:r>
+        <w:rPr>
+          <w:i/>
+          <w:u w:val="single"/>
+          <w:lang w:val="en-US"/>
+        </w:rPr>
+        <w:t>mv</w:t>
+      </w:r>
+      <w:proofErr w:type="gramEnd"/>
+      <w:r>
+        <w:rPr>
+          <w:i/>
+          <w:u w:val="single"/>
+          <w:lang w:val="en-US"/>
+        </w:rPr>
+        <w:t xml:space="preserve"> Homo_sapiens.GRCh38.108.gff3.gz HS_file2.gff3.gz</w:t>
+      </w:r>
+    </w:p>
+    <w:p>
+      <w:pPr>
+        <w:rPr>
+          <w:lang w:val="en-US"/>
+        </w:rPr>
+      </w:pPr>
+      <w:proofErr w:type="gramStart"/>
+      <w:r>
+        <w:rPr>
+          <w:lang w:val="en-US"/>
+        </w:rPr>
+        <w:t>and</w:t>
+      </w:r>
+      <w:proofErr w:type="gramEnd"/>
+      <w:r>
+        <w:rPr>
+          <w:lang w:val="en-US"/>
+        </w:rPr>
+        <w:t xml:space="preserve"> unzip:</w:t>
+      </w:r>
+    </w:p>
+    <w:p>
+      <w:pPr>
+        <w:rPr>
+          <w:lang w:val="en-US"/>
+        </w:rPr>
+      </w:pPr>
+      <w:r>
+        <w:rPr>
+          <w:lang w:val="en-US"/>
+        </w:rPr>
+        <w:lastRenderedPageBreak/>
+        <w:drawing>
+          <wp:inline distT="0" distB="0" distL="0" distR="0" wp14:anchorId="7F88BB96" wp14:editId="56486F8C">
+            <wp:extent cx="3636434" cy="1444378"/>
+            <wp:effectExtent l="0" t="0" r="2540" b="3810"/>
+            <wp:docPr id="5" name="Рисунок 5"/>
+            <wp:cNvGraphicFramePr>
+              <a:graphicFrameLocks xmlns:a="http://schemas.openxmlformats.org/drawingml/2006/main" noChangeAspect="1"/>
+            </wp:cNvGraphicFramePr>
+            <a:graphic xmlns:a="http://schemas.openxmlformats.org/drawingml/2006/main">
+              <a:graphicData uri="http://schemas.openxmlformats.org/drawingml/2006/picture">
+                <pic:pic xmlns:pic="http://schemas.openxmlformats.org/drawingml/2006/picture">
+                  <pic:nvPicPr>
+                    <pic:cNvPr id="1" name=""/>
+                    <pic:cNvPicPr/>
+                  </pic:nvPicPr>
+                  <pic:blipFill>
+                    <a:blip r:embed="rId11"/>
+                    <a:stretch>
+                      <a:fillRect/>
+                    </a:stretch>
+                  </pic:blipFill>
+                  <pic:spPr>
+                    <a:xfrm>
+                      <a:off x="0" y="0"/>
+                      <a:ext cx="3653876" cy="1451306"/>
+                    </a:xfrm>
+                    <a:prstGeom prst="rect">
+                      <a:avLst/>
+                    </a:prstGeom>
+                  </pic:spPr>
+                </pic:pic>
+              </a:graphicData>
+            </a:graphic>
+          </wp:inline>
+        </w:drawing>
+      </w:r>
+    </w:p>
+    <w:p>
+      <w:pPr>
+        <w:rPr>
+          <w:lang w:val="en-US"/>
+        </w:rPr>
+      </w:pPr>
+      <w:r>
+        <w:rPr>
+          <w:lang w:val="en-US"/>
+        </w:rPr>
+        <w:t xml:space="preserve">Index the </w:t>
+      </w:r>
+      <w:proofErr w:type="spellStart"/>
+      <w:r>
+        <w:rPr>
+          <w:lang w:val="en-US"/>
+        </w:rPr>
+        <w:t>fasta</w:t>
+      </w:r>
+      <w:proofErr w:type="spellEnd"/>
+      <w:r>
+        <w:rPr>
+          <w:lang w:val="en-US"/>
+        </w:rPr>
+        <w:t xml:space="preserve"> file</w:t>
+      </w:r>
+      <w:r>
+        <w:rPr>
+          <w:lang w:val="en-US"/>
+        </w:rPr>
+        <w:t xml:space="preserve"> using </w:t>
+      </w:r>
+      <w:proofErr w:type="spellStart"/>
+      <w:r>
+        <w:rPr>
+          <w:lang w:val="en-US"/>
+        </w:rPr>
+        <w:t>samtools</w:t>
+      </w:r>
+      <w:proofErr w:type="spellEnd"/>
+      <w:r>
+        <w:rPr>
+          <w:lang w:val="en-US"/>
+        </w:rPr>
+        <w:t xml:space="preserve"> </w:t>
+      </w:r>
+      <w:proofErr w:type="spellStart"/>
+      <w:r>
+        <w:rPr>
+          <w:lang w:val="en-US"/>
+        </w:rPr>
+        <w:t>faidx</w:t>
+      </w:r>
+      <w:proofErr w:type="spellEnd"/>
+      <w:r>
+        <w:rPr>
+          <w:lang w:val="en-US"/>
+        </w:rPr>
+        <w:t>:</w:t>
+      </w:r>
+    </w:p>
+    <w:p>
+      <w:pPr>
+        <w:rPr>
+          <w:lang w:val="en-US"/>
+        </w:rPr>
+      </w:pPr>
+      <w:r>
+        <w:rPr>
+          <w:lang w:val="en-US"/>
+        </w:rPr>
+        <w:drawing>
+          <wp:inline distT="0" distB="0" distL="0" distR="0" wp14:anchorId="53DD001D" wp14:editId="232977F0">
+            <wp:extent cx="4267796" cy="276264"/>
+            <wp:effectExtent l="0" t="0" r="0" b="9525"/>
+            <wp:docPr id="6" name="Рисунок 6"/>
+            <wp:cNvGraphicFramePr>
+              <a:graphicFrameLocks xmlns:a="http://schemas.openxmlformats.org/drawingml/2006/main" noChangeAspect="1"/>
+            </wp:cNvGraphicFramePr>
+            <a:graphic xmlns:a="http://schemas.openxmlformats.org/drawingml/2006/main">
+              <a:graphicData uri="http://schemas.openxmlformats.org/drawingml/2006/picture">
+                <pic:pic xmlns:pic="http://schemas.openxmlformats.org/drawingml/2006/picture">
+                  <pic:nvPicPr>
+                    <pic:cNvPr id="1" name=""/>
+                    <pic:cNvPicPr/>
+                  </pic:nvPicPr>
+                  <pic:blipFill>
+                    <a:blip r:embed="rId12"/>
+                    <a:stretch>
+                      <a:fillRect/>
+                    </a:stretch>
+                  </pic:blipFill>
+                  <pic:spPr>
+                    <a:xfrm>
+                      <a:off x="0" y="0"/>
+                      <a:ext cx="4267796" cy="276264"/>
+                    </a:xfrm>
+                    <a:prstGeom prst="rect">
+                      <a:avLst/>
+                    </a:prstGeom>
+                  </pic:spPr>
+                </pic:pic>
+              </a:graphicData>
+            </a:graphic>
+          </wp:inline>
+        </w:drawing>
+      </w:r>
+    </w:p>
+    <w:p>
+      <w:pPr>
+        <w:rPr>
+          <w:lang w:val="en-US"/>
+        </w:rPr>
+      </w:pPr>
+      <w:proofErr w:type="gramStart"/>
+      <w:r>
+        <w:rPr>
+          <w:lang w:val="en-US"/>
+        </w:rPr>
+        <w:t>And</w:t>
+      </w:r>
+      <w:proofErr w:type="gramEnd"/>
+      <w:r>
+        <w:rPr>
+          <w:lang w:val="en-US"/>
+        </w:rPr>
+        <w:t xml:space="preserve"> gff3 using </w:t>
+      </w:r>
+      <w:proofErr w:type="spellStart"/>
+      <w:r>
+        <w:rPr>
+          <w:lang w:val="en-US"/>
+        </w:rPr>
+        <w:t>tabix</w:t>
+      </w:r>
+      <w:proofErr w:type="spellEnd"/>
+      <w:r>
+        <w:rPr>
+          <w:lang w:val="en-US"/>
+        </w:rPr>
+        <w:t xml:space="preserve">. We need to sort file and zip it. After this, we can work with file. </w:t>
+      </w:r>
+    </w:p>
+    <w:p>
+      <w:pPr>
+        <w:rPr>
+          <w:lang w:val="en-US"/>
+        </w:rPr>
+      </w:pPr>
+      <w:r>
+        <w:rPr>
+          <w:lang w:val="en-US"/>
+        </w:rPr>
+        <w:drawing>
+          <wp:inline distT="0" distB="0" distL="0" distR="0" wp14:anchorId="0C853BCC" wp14:editId="4CA124FC">
+            <wp:extent cx="6969122" cy="932176"/>
+            <wp:effectExtent l="0" t="0" r="3810" b="1905"/>
+            <wp:docPr id="7" name="Рисунок 7"/>
+            <wp:cNvGraphicFramePr>
+              <a:graphicFrameLocks xmlns:a="http://schemas.openxmlformats.org/drawingml/2006/main" noChangeAspect="1"/>
+            </wp:cNvGraphicFramePr>
+            <a:graphic xmlns:a="http://schemas.openxmlformats.org/drawingml/2006/main">
+              <a:graphicData uri="http://schemas.openxmlformats.org/drawingml/2006/picture">
+                <pic:pic xmlns:pic="http://schemas.openxmlformats.org/drawingml/2006/picture">
+                  <pic:nvPicPr>
+                    <pic:cNvPr id="1" name=""/>
+                    <pic:cNvPicPr/>
+                  </pic:nvPicPr>
+                  <pic:blipFill>
+                    <a:blip r:embed="rId13"/>
+                    <a:stretch>
+                      <a:fillRect/>
+                    </a:stretch>
+                  </pic:blipFill>
+                  <pic:spPr>
+                    <a:xfrm>
+                      <a:off x="0" y="0"/>
+                      <a:ext cx="7044151" cy="942212"/>
+                    </a:xfrm>
+                    <a:prstGeom prst="rect">
+                      <a:avLst/>
+                    </a:prstGeom>
+                  </pic:spPr>
+                </pic:pic>
+              </a:graphicData>
+            </a:graphic>
+          </wp:inline>
+        </w:drawing>
+      </w:r>
+    </w:p>
+    <w:p>
+      <w:pPr>
+        <w:rPr>
+          <w:lang w:val="en-US"/>
+        </w:rPr>
+      </w:pPr>
+    </w:p>
+    <w:p>
+      <w:pPr>
+        <w:rPr>
+          <w:lang w:val="en-US"/>
+        </w:rPr>
+      </w:pPr>
+    </w:p>
+    <w:p>
+      <w:pPr>
+        <w:rPr>
+          <w:lang w:val="en-US"/>
+        </w:rPr>
+      </w:pPr>
+    </w:p>
+    <w:p>
+      <w:pPr>
+        <w:rPr>
+          <w:lang w:val="en-US"/>
+        </w:rPr>
+      </w:pPr>
+    </w:p>
+    <w:p>
+      <w:pPr>
+        <w:rPr>
+          <w:lang w:val="en-US"/>
+        </w:rPr>
+      </w:pPr>
+    </w:p>
+    <w:p>
+      <w:pPr>
+        <w:rPr>
+          <w:lang w:val="en-US"/>
+        </w:rPr>
+      </w:pPr>
+    </w:p>
+    <w:p>
+      <w:pPr>
+        <w:rPr>
+          <w:lang w:val="en-US"/>
+        </w:rPr>
+      </w:pPr>
+    </w:p>
+    <w:p>
+      <w:pPr>
+        <w:rPr>
+          <w:lang w:val="en-US"/>
+        </w:rPr>
+      </w:pPr>
+    </w:p>
+    <w:p>
+      <w:pPr>
+        <w:rPr>
+          <w:lang w:val="en-US"/>
+        </w:rPr>
+      </w:pPr>
+      <w:proofErr w:type="spellStart"/>
+      <w:proofErr w:type="gramStart"/>
+      <w:r>
+        <w:rPr>
+          <w:lang w:val="en-US"/>
+        </w:rPr>
+        <w:lastRenderedPageBreak/>
+        <w:t>Lets</w:t>
+      </w:r>
+      <w:proofErr w:type="spellEnd"/>
+      <w:proofErr w:type="gramEnd"/>
+      <w:r>
+        <w:rPr>
+          <w:lang w:val="en-US"/>
+        </w:rPr>
+        <w:t xml:space="preserve"> </w:t>
+      </w:r>
+      <w:r>
+        <w:rPr>
+          <w:lang w:val="en-US"/>
+        </w:rPr>
+        <w:t>look at the result:</w:t>
+      </w:r>
+    </w:p>
+    <w:p>
+      <w:pPr>
+        <w:rPr>
+          <w:lang w:val="en-US"/>
+        </w:rPr>
+      </w:pPr>
+      <w:r>
+        <w:rPr>
+          <w:lang w:val="en-US"/>
+        </w:rPr>
+        <w:drawing>
+          <wp:inline distT="0" distB="0" distL="0" distR="0" wp14:anchorId="4C794596" wp14:editId="115EA9A8">
+            <wp:extent cx="9251950" cy="627380"/>
+            <wp:effectExtent l="0" t="0" r="6350" b="1270"/>
+            <wp:docPr id="9" name="Рисунок 9"/>
+            <wp:cNvGraphicFramePr>
+              <a:graphicFrameLocks xmlns:a="http://schemas.openxmlformats.org/drawingml/2006/main" noChangeAspect="1"/>
+            </wp:cNvGraphicFramePr>
+            <a:graphic xmlns:a="http://schemas.openxmlformats.org/drawingml/2006/main">
+              <a:graphicData uri="http://schemas.openxmlformats.org/drawingml/2006/picture">
+                <pic:pic xmlns:pic="http://schemas.openxmlformats.org/drawingml/2006/picture">
+                  <pic:nvPicPr>
+                    <pic:cNvPr id="1" name=""/>
+                    <pic:cNvPicPr/>
+                  </pic:nvPicPr>
+                  <pic:blipFill>
+                    <a:blip r:embed="rId14"/>
+                    <a:stretch>
+                      <a:fillRect/>
+                    </a:stretch>
+                  </pic:blipFill>
+                  <pic:spPr>
+                    <a:xfrm>
+                      <a:off x="0" y="0"/>
+                      <a:ext cx="9251950" cy="627380"/>
+                    </a:xfrm>
+                    <a:prstGeom prst="rect">
+                      <a:avLst/>
+                    </a:prstGeom>
+                  </pic:spPr>
+                </pic:pic>
+              </a:graphicData>
+            </a:graphic>
+          </wp:inline>
+        </w:drawing>
+      </w:r>
+    </w:p>
+    <w:p>
+      <w:pPr>
+        <w:rPr>
+          <w:lang w:val="en-US"/>
+        </w:rPr>
+      </w:pPr>
+    </w:p>
+    <w:p>
+      <w:pPr>
+        <w:rPr>
+          <w:lang w:val="en-US"/>
+        </w:rPr>
+      </w:pPr>
+      <w:bookmarkStart w:id="0" w:name="_GoBack"/>
+      <w:bookmarkEnd w:id="0"/>
+    </w:p>
+    <w:p>
+      <w:pPr>
+        <w:numPr>
+          <w:ilvl w:val="0"/>
+          <w:numId w:val="3"/>
+        </w:numPr>
+        <w:rPr>
+          <w:b/>
+          <w:lang w:val="en-US"/>
+        </w:rPr>
+      </w:pPr>
+      <w:r>
+        <w:rPr>
+          <w:b/>
+          <w:lang w:val="en-US"/>
+        </w:rPr>
+        <w:t xml:space="preserve">[1] Select and download BED files for three </w:t>
+      </w:r>
+      <w:proofErr w:type="spellStart"/>
+      <w:r>
+        <w:rPr>
+          <w:b/>
+          <w:lang w:val="en-US"/>
+        </w:rPr>
+        <w:t>ChIP-seq</w:t>
+      </w:r>
+      <w:proofErr w:type="spellEnd"/>
+      <w:r>
+        <w:rPr>
+          <w:b/>
+          <w:lang w:val="en-US"/>
+        </w:rPr>
+        <w:t xml:space="preserve"> and one ATAC-</w:t>
+      </w:r>
+      <w:proofErr w:type="spellStart"/>
+      <w:r>
+        <w:rPr>
+          <w:b/>
+          <w:lang w:val="en-US"/>
+        </w:rPr>
+        <w:t>seq</w:t>
+      </w:r>
+      <w:proofErr w:type="spellEnd"/>
+      <w:r>
+        <w:rPr>
+          <w:b/>
+          <w:lang w:val="en-US"/>
+        </w:rPr>
+        <w:t xml:space="preserve"> experiment from the ENCODE (use one tissue/cell line). Sort, </w:t>
+      </w:r>
+      <w:proofErr w:type="spellStart"/>
+      <w:r>
+        <w:rPr>
+          <w:b/>
+          <w:lang w:val="en-US"/>
+        </w:rPr>
+        <w:t>bgzip</w:t>
+      </w:r>
+      <w:proofErr w:type="spellEnd"/>
+      <w:r>
+        <w:rPr>
+          <w:b/>
+          <w:lang w:val="en-US"/>
+        </w:rPr>
+        <w:t xml:space="preserve">, and index them using </w:t>
+      </w:r>
+      <w:proofErr w:type="spellStart"/>
+      <w:r>
+        <w:rPr>
+          <w:b/>
+          <w:lang w:val="en-US"/>
+        </w:rPr>
+        <w:t>tabix</w:t>
+      </w:r>
+      <w:proofErr w:type="spellEnd"/>
+      <w:r>
+        <w:rPr>
+          <w:b/>
+          <w:lang w:val="en-US"/>
+        </w:rPr>
+        <w:t>.</w:t>
+      </w:r>
+    </w:p>
+    <w:p>
+      <w:pPr>
+        <w:rPr>
+          <w:lang w:val="en-US"/>
+        </w:rPr>
+      </w:pPr>
+      <w:r>
+        <w:rPr>
+          <w:lang w:val="en-US"/>
+        </w:rPr>
+        <w:t>I used files from my ML homework.</w:t>
+      </w:r>
+    </w:p>
+    <w:p>
+      <w:pPr>
+        <w:rPr>
+          <w:lang w:val="en-US"/>
+        </w:rPr>
+      </w:pPr>
+      <w:proofErr w:type="spellStart"/>
+      <w:proofErr w:type="gramStart"/>
+      <w:r>
+        <w:rPr>
+          <w:lang w:val="en-US"/>
+        </w:rPr>
+        <w:t>Lets</w:t>
+      </w:r>
+      <w:proofErr w:type="spellEnd"/>
+      <w:proofErr w:type="gramEnd"/>
+      <w:r>
+        <w:rPr>
+          <w:lang w:val="en-US"/>
+        </w:rPr>
+        <w:t xml:space="preserve"> download all using </w:t>
+      </w:r>
+      <w:proofErr w:type="spellStart"/>
+      <w:r>
+        <w:rPr>
+          <w:i/>
+          <w:u w:val="single"/>
+          <w:lang w:val="en-US"/>
+        </w:rPr>
+        <w:t>wget</w:t>
+      </w:r>
+      <w:proofErr w:type="spellEnd"/>
+      <w:r>
+        <w:rPr>
+          <w:lang w:val="en-US"/>
+        </w:rPr>
+        <w:t xml:space="preserve">, </w:t>
+      </w:r>
+      <w:r>
+        <w:rPr>
+          <w:i/>
+          <w:lang w:val="en-US"/>
+        </w:rPr>
+        <w:t xml:space="preserve">unzip, sort, zip </w:t>
+      </w:r>
+      <w:r>
+        <w:rPr>
+          <w:lang w:val="en-US"/>
+        </w:rPr>
+        <w:t>again</w:t>
+      </w:r>
+      <w:r>
+        <w:rPr>
+          <w:lang w:val="en-US"/>
+        </w:rPr>
+        <w:t xml:space="preserve"> and index using </w:t>
+      </w:r>
+      <w:proofErr w:type="spellStart"/>
+      <w:r>
+        <w:rPr>
+          <w:lang w:val="en-US"/>
+        </w:rPr>
+        <w:t>tabix</w:t>
+      </w:r>
+      <w:proofErr w:type="spellEnd"/>
+      <w:r>
+        <w:rPr>
+          <w:lang w:val="en-US"/>
+        </w:rPr>
+        <w:t>. Look at final files (yellow):</w:t>
+      </w:r>
+    </w:p>
+    <w:p>
+      <w:pPr>
+        <w:rPr>
+          <w:lang w:val="en-US"/>
+        </w:rPr>
+      </w:pPr>
+      <w:r>
+        <w:rPr>
+          <w:lang w:val="en-US"/>
+        </w:rPr>
+        <w:drawing>
+          <wp:inline distT="0" distB="0" distL="0" distR="0" wp14:anchorId="20D134EB" wp14:editId="6117AA4C">
+            <wp:extent cx="9251950" cy="2602865"/>
+            <wp:effectExtent l="0" t="0" r="6350" b="6985"/>
+            <wp:docPr id="10" name="Рисунок 10"/>
+            <wp:cNvGraphicFramePr>
+              <a:graphicFrameLocks xmlns:a="http://schemas.openxmlformats.org/drawingml/2006/main" noChangeAspect="1"/>
+            </wp:cNvGraphicFramePr>
+            <a:graphic xmlns:a="http://schemas.openxmlformats.org/drawingml/2006/main">
+              <a:graphicData uri="http://schemas.openxmlformats.org/drawingml/2006/picture">
+                <pic:pic xmlns:pic="http://schemas.openxmlformats.org/drawingml/2006/picture">
+                  <pic:nvPicPr>
+                    <pic:cNvPr id="1" name=""/>
+                    <pic:cNvPicPr/>
+                  </pic:nvPicPr>
+                  <pic:blipFill>
+                    <a:blip r:embed="rId15"/>
+                    <a:stretch>
+                      <a:fillRect/>
+                    </a:stretch>
+                  </pic:blipFill>
+                  <pic:spPr>
+                    <a:xfrm>
+                      <a:off x="0" y="0"/>
+                      <a:ext cx="9251950" cy="2602865"/>
+                    </a:xfrm>
+                    <a:prstGeom prst="rect">
+                      <a:avLst/>
+                    </a:prstGeom>
+                  </pic:spPr>
+                </pic:pic>
+              </a:graphicData>
+            </a:graphic>
+          </wp:inline>
+        </w:drawing>
+      </w:r>
+      <w:r>
+        <w:rPr>
+          <w:lang w:val="en-US"/>
+        </w:rPr>
+        <w:t xml:space="preserve"> </w:t>
+      </w:r>
+    </w:p>
+    <w:p>
+      <w:pPr>
+        <w:rPr>
+          <w:b/>
+          <w:lang w:val="en-US"/>
+        </w:rPr>
+      </w:pPr>
+    </w:p>
+    <w:p>
+      <w:pPr>
+        <w:rPr>
+          <w:lang w:val="en-US"/>
+        </w:rPr>
+      </w:pPr>
+    </w:p>
     <w:sectPr>
-      <w:pgSz w:w="11906" w:h="16838"/>
-      <w:pgMar w:top="1134" w:right="850" w:bottom="1134" w:left="1701" w:header="708" w:footer="708" w:gutter="0"/>
+      <w:pgSz w:w="16838" w:h="11906" w:orient="landscape"/>
+      <w:pgMar w:top="850" w:right="1134" w:bottom="1701" w:left="1134" w:header="708" w:footer="708" w:gutter="0"/>
       <w:cols w:space="708"/>
       <w:docGrid w:linePitch="360"/>
     </w:sectPr>
@@ -2016,11 +3464,315 @@
       </w:pPr>
     </w:lvl>
   </w:abstractNum>
+  <w:abstractNum w:abstractNumId="2" w15:restartNumberingAfterBreak="0">
+    <w:nsid w:val="61553BBD"/>
+    <w:multiLevelType w:val="multilevel"/>
+    <w:tmpl w:val="EC482934"/>
+    <w:lvl w:ilvl="0">
+      <w:start w:val="1"/>
+      <w:numFmt w:val="bullet"/>
+      <w:lvlText w:val=""/>
+      <w:lvlJc w:val="left"/>
+      <w:pPr>
+        <w:tabs>
+          <w:tab w:val="num" w:pos="720"/>
+        </w:tabs>
+        <w:ind w:left="720" w:hanging="360"/>
+      </w:pPr>
+      <w:rPr>
+        <w:rFonts w:ascii="Symbol" w:hAnsi="Symbol" w:hint="default"/>
+        <w:sz w:val="20"/>
+      </w:rPr>
+    </w:lvl>
+    <w:lvl w:ilvl="1" w:tentative="1">
+      <w:start w:val="1"/>
+      <w:numFmt w:val="bullet"/>
+      <w:lvlText w:val="o"/>
+      <w:lvlJc w:val="left"/>
+      <w:pPr>
+        <w:tabs>
+          <w:tab w:val="num" w:pos="1440"/>
+        </w:tabs>
+        <w:ind w:left="1440" w:hanging="360"/>
+      </w:pPr>
+      <w:rPr>
+        <w:rFonts w:ascii="Courier New" w:hAnsi="Courier New" w:hint="default"/>
+        <w:sz w:val="20"/>
+      </w:rPr>
+    </w:lvl>
+    <w:lvl w:ilvl="2" w:tentative="1">
+      <w:start w:val="1"/>
+      <w:numFmt w:val="bullet"/>
+      <w:lvlText w:val=""/>
+      <w:lvlJc w:val="left"/>
+      <w:pPr>
+        <w:tabs>
+          <w:tab w:val="num" w:pos="2160"/>
+        </w:tabs>
+        <w:ind w:left="2160" w:hanging="360"/>
+      </w:pPr>
+      <w:rPr>
+        <w:rFonts w:ascii="Wingdings" w:hAnsi="Wingdings" w:hint="default"/>
+        <w:sz w:val="20"/>
+      </w:rPr>
+    </w:lvl>
+    <w:lvl w:ilvl="3" w:tentative="1">
+      <w:start w:val="1"/>
+      <w:numFmt w:val="bullet"/>
+      <w:lvlText w:val=""/>
+      <w:lvlJc w:val="left"/>
+      <w:pPr>
+        <w:tabs>
+          <w:tab w:val="num" w:pos="2880"/>
+        </w:tabs>
+        <w:ind w:left="2880" w:hanging="360"/>
+      </w:pPr>
+      <w:rPr>
+        <w:rFonts w:ascii="Wingdings" w:hAnsi="Wingdings" w:hint="default"/>
+        <w:sz w:val="20"/>
+      </w:rPr>
+    </w:lvl>
+    <w:lvl w:ilvl="4" w:tentative="1">
+      <w:start w:val="1"/>
+      <w:numFmt w:val="bullet"/>
+      <w:lvlText w:val=""/>
+      <w:lvlJc w:val="left"/>
+      <w:pPr>
+        <w:tabs>
+          <w:tab w:val="num" w:pos="3600"/>
+        </w:tabs>
+        <w:ind w:left="3600" w:hanging="360"/>
+      </w:pPr>
+      <w:rPr>
+        <w:rFonts w:ascii="Wingdings" w:hAnsi="Wingdings" w:hint="default"/>
+        <w:sz w:val="20"/>
+      </w:rPr>
+    </w:lvl>
+    <w:lvl w:ilvl="5" w:tentative="1">
+      <w:start w:val="1"/>
+      <w:numFmt w:val="bullet"/>
+      <w:lvlText w:val=""/>
+      <w:lvlJc w:val="left"/>
+      <w:pPr>
+        <w:tabs>
+          <w:tab w:val="num" w:pos="4320"/>
+        </w:tabs>
+        <w:ind w:left="4320" w:hanging="360"/>
+      </w:pPr>
+      <w:rPr>
+        <w:rFonts w:ascii="Wingdings" w:hAnsi="Wingdings" w:hint="default"/>
+        <w:sz w:val="20"/>
+      </w:rPr>
+    </w:lvl>
+    <w:lvl w:ilvl="6" w:tentative="1">
+      <w:start w:val="1"/>
+      <w:numFmt w:val="bullet"/>
+      <w:lvlText w:val=""/>
+      <w:lvlJc w:val="left"/>
+      <w:pPr>
+        <w:tabs>
+          <w:tab w:val="num" w:pos="5040"/>
+        </w:tabs>
+        <w:ind w:left="5040" w:hanging="360"/>
+      </w:pPr>
+      <w:rPr>
+        <w:rFonts w:ascii="Wingdings" w:hAnsi="Wingdings" w:hint="default"/>
+        <w:sz w:val="20"/>
+      </w:rPr>
+    </w:lvl>
+    <w:lvl w:ilvl="7" w:tentative="1">
+      <w:start w:val="1"/>
+      <w:numFmt w:val="bullet"/>
+      <w:lvlText w:val=""/>
+      <w:lvlJc w:val="left"/>
+      <w:pPr>
+        <w:tabs>
+          <w:tab w:val="num" w:pos="5760"/>
+        </w:tabs>
+        <w:ind w:left="5760" w:hanging="360"/>
+      </w:pPr>
+      <w:rPr>
+        <w:rFonts w:ascii="Wingdings" w:hAnsi="Wingdings" w:hint="default"/>
+        <w:sz w:val="20"/>
+      </w:rPr>
+    </w:lvl>
+    <w:lvl w:ilvl="8" w:tentative="1">
+      <w:start w:val="1"/>
+      <w:numFmt w:val="bullet"/>
+      <w:lvlText w:val=""/>
+      <w:lvlJc w:val="left"/>
+      <w:pPr>
+        <w:tabs>
+          <w:tab w:val="num" w:pos="6480"/>
+        </w:tabs>
+        <w:ind w:left="6480" w:hanging="360"/>
+      </w:pPr>
+      <w:rPr>
+        <w:rFonts w:ascii="Wingdings" w:hAnsi="Wingdings" w:hint="default"/>
+        <w:sz w:val="20"/>
+      </w:rPr>
+    </w:lvl>
+  </w:abstractNum>
+  <w:abstractNum w:abstractNumId="3" w15:restartNumberingAfterBreak="0">
+    <w:nsid w:val="72991857"/>
+    <w:multiLevelType w:val="multilevel"/>
+    <w:tmpl w:val="072205EE"/>
+    <w:lvl w:ilvl="0">
+      <w:start w:val="1"/>
+      <w:numFmt w:val="bullet"/>
+      <w:lvlText w:val=""/>
+      <w:lvlJc w:val="left"/>
+      <w:pPr>
+        <w:tabs>
+          <w:tab w:val="num" w:pos="720"/>
+        </w:tabs>
+        <w:ind w:left="720" w:hanging="360"/>
+      </w:pPr>
+      <w:rPr>
+        <w:rFonts w:ascii="Symbol" w:hAnsi="Symbol" w:hint="default"/>
+        <w:sz w:val="20"/>
+      </w:rPr>
+    </w:lvl>
+    <w:lvl w:ilvl="1" w:tentative="1">
+      <w:start w:val="1"/>
+      <w:numFmt w:val="bullet"/>
+      <w:lvlText w:val="o"/>
+      <w:lvlJc w:val="left"/>
+      <w:pPr>
+        <w:tabs>
+          <w:tab w:val="num" w:pos="1440"/>
+        </w:tabs>
+        <w:ind w:left="1440" w:hanging="360"/>
+      </w:pPr>
+      <w:rPr>
+        <w:rFonts w:ascii="Courier New" w:hAnsi="Courier New" w:hint="default"/>
+        <w:sz w:val="20"/>
+      </w:rPr>
+    </w:lvl>
+    <w:lvl w:ilvl="2" w:tentative="1">
+      <w:start w:val="1"/>
+      <w:numFmt w:val="bullet"/>
+      <w:lvlText w:val=""/>
+      <w:lvlJc w:val="left"/>
+      <w:pPr>
+        <w:tabs>
+          <w:tab w:val="num" w:pos="2160"/>
+        </w:tabs>
+        <w:ind w:left="2160" w:hanging="360"/>
+      </w:pPr>
+      <w:rPr>
+        <w:rFonts w:ascii="Wingdings" w:hAnsi="Wingdings" w:hint="default"/>
+        <w:sz w:val="20"/>
+      </w:rPr>
+    </w:lvl>
+    <w:lvl w:ilvl="3" w:tentative="1">
+      <w:start w:val="1"/>
+      <w:numFmt w:val="bullet"/>
+      <w:lvlText w:val=""/>
+      <w:lvlJc w:val="left"/>
+      <w:pPr>
+        <w:tabs>
+          <w:tab w:val="num" w:pos="2880"/>
+        </w:tabs>
+        <w:ind w:left="2880" w:hanging="360"/>
+      </w:pPr>
+      <w:rPr>
+        <w:rFonts w:ascii="Wingdings" w:hAnsi="Wingdings" w:hint="default"/>
+        <w:sz w:val="20"/>
+      </w:rPr>
+    </w:lvl>
+    <w:lvl w:ilvl="4" w:tentative="1">
+      <w:start w:val="1"/>
+      <w:numFmt w:val="bullet"/>
+      <w:lvlText w:val=""/>
+      <w:lvlJc w:val="left"/>
+      <w:pPr>
+        <w:tabs>
+          <w:tab w:val="num" w:pos="3600"/>
+        </w:tabs>
+        <w:ind w:left="3600" w:hanging="360"/>
+      </w:pPr>
+      <w:rPr>
+        <w:rFonts w:ascii="Wingdings" w:hAnsi="Wingdings" w:hint="default"/>
+        <w:sz w:val="20"/>
+      </w:rPr>
+    </w:lvl>
+    <w:lvl w:ilvl="5" w:tentative="1">
+      <w:start w:val="1"/>
+      <w:numFmt w:val="bullet"/>
+      <w:lvlText w:val=""/>
+      <w:lvlJc w:val="left"/>
+      <w:pPr>
+        <w:tabs>
+          <w:tab w:val="num" w:pos="4320"/>
+        </w:tabs>
+        <w:ind w:left="4320" w:hanging="360"/>
+      </w:pPr>
+      <w:rPr>
+        <w:rFonts w:ascii="Wingdings" w:hAnsi="Wingdings" w:hint="default"/>
+        <w:sz w:val="20"/>
+      </w:rPr>
+    </w:lvl>
+    <w:lvl w:ilvl="6" w:tentative="1">
+      <w:start w:val="1"/>
+      <w:numFmt w:val="bullet"/>
+      <w:lvlText w:val=""/>
+      <w:lvlJc w:val="left"/>
+      <w:pPr>
+        <w:tabs>
+          <w:tab w:val="num" w:pos="5040"/>
+        </w:tabs>
+        <w:ind w:left="5040" w:hanging="360"/>
+      </w:pPr>
+      <w:rPr>
+        <w:rFonts w:ascii="Wingdings" w:hAnsi="Wingdings" w:hint="default"/>
+        <w:sz w:val="20"/>
+      </w:rPr>
+    </w:lvl>
+    <w:lvl w:ilvl="7" w:tentative="1">
+      <w:start w:val="1"/>
+      <w:numFmt w:val="bullet"/>
+      <w:lvlText w:val=""/>
+      <w:lvlJc w:val="left"/>
+      <w:pPr>
+        <w:tabs>
+          <w:tab w:val="num" w:pos="5760"/>
+        </w:tabs>
+        <w:ind w:left="5760" w:hanging="360"/>
+      </w:pPr>
+      <w:rPr>
+        <w:rFonts w:ascii="Wingdings" w:hAnsi="Wingdings" w:hint="default"/>
+        <w:sz w:val="20"/>
+      </w:rPr>
+    </w:lvl>
+    <w:lvl w:ilvl="8" w:tentative="1">
+      <w:start w:val="1"/>
+      <w:numFmt w:val="bullet"/>
+      <w:lvlText w:val=""/>
+      <w:lvlJc w:val="left"/>
+      <w:pPr>
+        <w:tabs>
+          <w:tab w:val="num" w:pos="6480"/>
+        </w:tabs>
+        <w:ind w:left="6480" w:hanging="360"/>
+      </w:pPr>
+      <w:rPr>
+        <w:rFonts w:ascii="Wingdings" w:hAnsi="Wingdings" w:hint="default"/>
+        <w:sz w:val="20"/>
+      </w:rPr>
+    </w:lvl>
+  </w:abstractNum>
   <w:num w:numId="1">
     <w:abstractNumId w:val="1"/>
   </w:num>
   <w:num w:numId="2">
     <w:abstractNumId w:val="0"/>
+  </w:num>
+  <w:num w:numId="3">
+    <w:abstractNumId w:val="3"/>
+  </w:num>
+  <w:num w:numId="4">
+    <w:abstractNumId w:val="2"/>
   </w:num>
 </w:numbering>
 </file>
@@ -2422,7 +4174,6 @@
   <w:style w:type="character" w:default="1" w:styleId="a0">
     <w:name w:val="Default Paragraph Font"/>
     <w:uiPriority w:val="1"/>
-    <w:semiHidden/>
     <w:unhideWhenUsed/>
   </w:style>
   <w:style w:type="table" w:default="1" w:styleId="a1">
@@ -2456,6 +4207,17 @@
       <w:ind w:left="720"/>
       <w:contextualSpacing/>
     </w:pPr>
+  </w:style>
+  <w:style w:type="character" w:styleId="a4">
+    <w:name w:val="Hyperlink"/>
+    <w:basedOn w:val="a0"/>
+    <w:uiPriority w:val="99"/>
+    <w:unhideWhenUsed/>
+    <w:rsid w:val="00311543"/>
+    <w:rPr>
+      <w:color w:val="0563C1" w:themeColor="hyperlink"/>
+      <w:u w:val="single"/>
+    </w:rPr>
   </w:style>
 </w:styles>
 </file>

</xml_diff>